<commit_message>
Service fron angular folder created
</commit_message>
<xml_diff>
--- a/Documents/Admin.docx
+++ b/Documents/Admin.docx
@@ -22,8 +22,6 @@
           <w:t>https://www.purchasecommerce.com/angular-themes-ecommerce-templates</w:t>
         </w:r>
       </w:hyperlink>
-      <w:bookmarkStart w:id="0" w:name="_GoBack"/>
-      <w:bookmarkEnd w:id="0"/>
     </w:p>
     <w:p>
       <w:pPr>
@@ -610,26 +608,20 @@
         <w:spacing w:after="0"/>
       </w:pPr>
       <w:r>
-        <w:t>Today Deal</w:t>
-      </w:r>
-      <w:r>
-        <w:t>(True or False)</w:t>
-      </w:r>
-    </w:p>
-    <w:p>
-      <w:pPr>
-        <w:pStyle w:val="ListParagraph"/>
-        <w:numPr>
-          <w:ilvl w:val="0"/>
-          <w:numId w:val="2"/>
-        </w:numPr>
-        <w:spacing w:after="0"/>
-      </w:pPr>
-      <w:r>
-        <w:t>Hot Product</w:t>
-      </w:r>
-      <w:r>
-        <w:t>(True or False)</w:t>
+        <w:t>Today Deal(True or False)</w:t>
+      </w:r>
+    </w:p>
+    <w:p>
+      <w:pPr>
+        <w:pStyle w:val="ListParagraph"/>
+        <w:numPr>
+          <w:ilvl w:val="0"/>
+          <w:numId w:val="2"/>
+        </w:numPr>
+        <w:spacing w:after="0"/>
+      </w:pPr>
+      <w:r>
+        <w:t>Hot Product(True or False)</w:t>
       </w:r>
     </w:p>
     <w:p>
@@ -649,9 +641,55 @@
       <w:pPr>
         <w:spacing w:after="0"/>
       </w:pPr>
+      <w:r>
+        <w:t>Order</w:t>
+      </w:r>
+      <w:r>
+        <w:t>s</w:t>
+      </w:r>
+    </w:p>
+    <w:p>
+      <w:pPr>
+        <w:pStyle w:val="ListParagraph"/>
+        <w:numPr>
+          <w:ilvl w:val="0"/>
+          <w:numId w:val="3"/>
+        </w:numPr>
+        <w:spacing w:after="0"/>
+      </w:pPr>
+      <w:bookmarkStart w:id="0" w:name="_GoBack"/>
+      <w:bookmarkEnd w:id="0"/>
+    </w:p>
+    <w:p>
+      <w:pPr>
+        <w:spacing w:after="0"/>
+      </w:pPr>
+      <w:proofErr w:type="spellStart"/>
+      <w:r>
+        <w:t>Ss</w:t>
+      </w:r>
+      <w:proofErr w:type="spellEnd"/>
+    </w:p>
+    <w:p>
+      <w:pPr>
+        <w:spacing w:after="0"/>
+      </w:pPr>
+    </w:p>
+    <w:p>
+      <w:pPr>
+        <w:spacing w:after="0"/>
+      </w:pPr>
+      <w:r>
+        <w:t>S</w:t>
+      </w:r>
+    </w:p>
+    <w:p>
+      <w:pPr>
+        <w:spacing w:after="0"/>
+      </w:pPr>
       <w:proofErr w:type="gramStart"/>
       <w:r>
-        <w:t>d</w:t>
+        <w:t>s</w:t>
       </w:r>
       <w:proofErr w:type="gramEnd"/>
     </w:p>
@@ -839,11 +877,100 @@
       </w:pPr>
     </w:lvl>
   </w:abstractNum>
+  <w:abstractNum w:abstractNumId="2">
+    <w:nsid w:val="52D02F4E"/>
+    <w:multiLevelType w:val="hybridMultilevel"/>
+    <w:tmpl w:val="FA88FF5A"/>
+    <w:lvl w:ilvl="0" w:tplc="0409000F">
+      <w:start w:val="1"/>
+      <w:numFmt w:val="decimal"/>
+      <w:lvlText w:val="%1."/>
+      <w:lvlJc w:val="left"/>
+      <w:pPr>
+        <w:ind w:left="720" w:hanging="360"/>
+      </w:pPr>
+    </w:lvl>
+    <w:lvl w:ilvl="1" w:tplc="04090019" w:tentative="1">
+      <w:start w:val="1"/>
+      <w:numFmt w:val="lowerLetter"/>
+      <w:lvlText w:val="%2."/>
+      <w:lvlJc w:val="left"/>
+      <w:pPr>
+        <w:ind w:left="1440" w:hanging="360"/>
+      </w:pPr>
+    </w:lvl>
+    <w:lvl w:ilvl="2" w:tplc="0409001B" w:tentative="1">
+      <w:start w:val="1"/>
+      <w:numFmt w:val="lowerRoman"/>
+      <w:lvlText w:val="%3."/>
+      <w:lvlJc w:val="right"/>
+      <w:pPr>
+        <w:ind w:left="2160" w:hanging="180"/>
+      </w:pPr>
+    </w:lvl>
+    <w:lvl w:ilvl="3" w:tplc="0409000F" w:tentative="1">
+      <w:start w:val="1"/>
+      <w:numFmt w:val="decimal"/>
+      <w:lvlText w:val="%4."/>
+      <w:lvlJc w:val="left"/>
+      <w:pPr>
+        <w:ind w:left="2880" w:hanging="360"/>
+      </w:pPr>
+    </w:lvl>
+    <w:lvl w:ilvl="4" w:tplc="04090019" w:tentative="1">
+      <w:start w:val="1"/>
+      <w:numFmt w:val="lowerLetter"/>
+      <w:lvlText w:val="%5."/>
+      <w:lvlJc w:val="left"/>
+      <w:pPr>
+        <w:ind w:left="3600" w:hanging="360"/>
+      </w:pPr>
+    </w:lvl>
+    <w:lvl w:ilvl="5" w:tplc="0409001B" w:tentative="1">
+      <w:start w:val="1"/>
+      <w:numFmt w:val="lowerRoman"/>
+      <w:lvlText w:val="%6."/>
+      <w:lvlJc w:val="right"/>
+      <w:pPr>
+        <w:ind w:left="4320" w:hanging="180"/>
+      </w:pPr>
+    </w:lvl>
+    <w:lvl w:ilvl="6" w:tplc="0409000F" w:tentative="1">
+      <w:start w:val="1"/>
+      <w:numFmt w:val="decimal"/>
+      <w:lvlText w:val="%7."/>
+      <w:lvlJc w:val="left"/>
+      <w:pPr>
+        <w:ind w:left="5040" w:hanging="360"/>
+      </w:pPr>
+    </w:lvl>
+    <w:lvl w:ilvl="7" w:tplc="04090019" w:tentative="1">
+      <w:start w:val="1"/>
+      <w:numFmt w:val="lowerLetter"/>
+      <w:lvlText w:val="%8."/>
+      <w:lvlJc w:val="left"/>
+      <w:pPr>
+        <w:ind w:left="5760" w:hanging="360"/>
+      </w:pPr>
+    </w:lvl>
+    <w:lvl w:ilvl="8" w:tplc="0409001B" w:tentative="1">
+      <w:start w:val="1"/>
+      <w:numFmt w:val="lowerRoman"/>
+      <w:lvlText w:val="%9."/>
+      <w:lvlJc w:val="right"/>
+      <w:pPr>
+        <w:ind w:left="6480" w:hanging="180"/>
+      </w:pPr>
+    </w:lvl>
+  </w:abstractNum>
   <w:num w:numId="1">
     <w:abstractNumId w:val="0"/>
   </w:num>
   <w:num w:numId="2">
     <w:abstractNumId w:val="1"/>
+  </w:num>
+  <w:num w:numId="3">
+    <w:abstractNumId w:val="2"/>
   </w:num>
 </w:numbering>
 </file>

</xml_diff>